<commit_message>
Updated document and screenshots
</commit_message>
<xml_diff>
--- a/screenshots/CABRAL - Prelim Skills Exam - document_format.docx
+++ b/screenshots/CABRAL - Prelim Skills Exam - document_format.docx
@@ -1064,16 +1064,13 @@
       </w:pPr>
       <w:r>
         <w:rPr>
-          <w:rFonts w:ascii="Arial Narrow" w:hAnsi="Arial Narrow"/>
           <w:noProof/>
-          <w:sz w:val="24"/>
-          <w:szCs w:val="24"/>
         </w:rPr>
         <w:drawing>
-          <wp:inline distT="0" distB="0" distL="0" distR="0" wp14:anchorId="26138D9B" wp14:editId="4FDD6A19">
-            <wp:extent cx="5943600" cy="3345180"/>
-            <wp:effectExtent l="0" t="0" r="0" b="7620"/>
-            <wp:docPr id="15" name="Picture 15"/>
+          <wp:inline distT="0" distB="0" distL="0" distR="0" wp14:anchorId="3EAD9837" wp14:editId="6D400C1E">
+            <wp:extent cx="5943600" cy="3362960"/>
+            <wp:effectExtent l="0" t="0" r="0" b="8890"/>
+            <wp:docPr id="4" name="Picture 4"/>
             <wp:cNvGraphicFramePr>
               <a:graphicFrameLocks xmlns:a="http://schemas.openxmlformats.org/drawingml/2006/main" noChangeAspect="1"/>
             </wp:cNvGraphicFramePr>
@@ -1093,7 +1090,7 @@
                   <pic:spPr>
                     <a:xfrm>
                       <a:off x="0" y="0"/>
-                      <a:ext cx="5943600" cy="3345180"/>
+                      <a:ext cx="5943600" cy="3362960"/>
                     </a:xfrm>
                     <a:prstGeom prst="rect">
                       <a:avLst/>
@@ -1773,6 +1770,74 @@
           </wp:inline>
         </w:drawing>
       </w:r>
+    </w:p>
+    <w:p>
+      <w:pPr>
+        <w:rPr>
+          <w:rFonts w:ascii="Arial Narrow" w:hAnsi="Arial Narrow"/>
+          <w:sz w:val="24"/>
+          <w:szCs w:val="24"/>
+        </w:rPr>
+      </w:pPr>
+    </w:p>
+    <w:p>
+      <w:pPr>
+        <w:rPr>
+          <w:rFonts w:ascii="Arial Narrow" w:hAnsi="Arial Narrow"/>
+          <w:sz w:val="24"/>
+          <w:szCs w:val="24"/>
+        </w:rPr>
+      </w:pPr>
+      <w:proofErr w:type="spellStart"/>
+      <w:r>
+        <w:rPr>
+          <w:rFonts w:ascii="Arial Narrow" w:hAnsi="Arial Narrow"/>
+          <w:b/>
+          <w:bCs/>
+          <w:sz w:val="24"/>
+          <w:szCs w:val="24"/>
+        </w:rPr>
+        <w:t>Github</w:t>
+      </w:r>
+      <w:proofErr w:type="spellEnd"/>
+      <w:r>
+        <w:rPr>
+          <w:rFonts w:ascii="Arial Narrow" w:hAnsi="Arial Narrow"/>
+          <w:b/>
+          <w:bCs/>
+          <w:sz w:val="24"/>
+          <w:szCs w:val="24"/>
+        </w:rPr>
+        <w:t xml:space="preserve"> repository link:</w:t>
+      </w:r>
+      <w:r>
+        <w:rPr>
+          <w:rFonts w:ascii="Arial Narrow" w:hAnsi="Arial Narrow"/>
+          <w:sz w:val="24"/>
+          <w:szCs w:val="24"/>
+        </w:rPr>
+        <w:t xml:space="preserve"> </w:t>
+      </w:r>
+      <w:hyperlink r:id="rId24" w:history="1">
+        <w:r>
+          <w:rPr>
+            <w:rStyle w:val="Hyperlink"/>
+            <w:rFonts w:ascii="Arial Narrow" w:hAnsi="Arial Narrow"/>
+            <w:sz w:val="24"/>
+            <w:szCs w:val="24"/>
+          </w:rPr>
+          <w:t>https://github.com/jpcabral-tip/PRELIM_SKILLS_EXAM</w:t>
+        </w:r>
+      </w:hyperlink>
+    </w:p>
+    <w:p>
+      <w:pPr>
+        <w:rPr>
+          <w:rFonts w:ascii="Arial Narrow" w:hAnsi="Arial Narrow"/>
+          <w:sz w:val="24"/>
+          <w:szCs w:val="24"/>
+        </w:rPr>
+      </w:pPr>
     </w:p>
     <w:p>
       <w:pPr>
@@ -2237,6 +2302,29 @@
     <w:semiHidden/>
     <w:unhideWhenUsed/>
   </w:style>
+  <w:style w:type="character" w:styleId="Hyperlink">
+    <w:name w:val="Hyperlink"/>
+    <w:basedOn w:val="DefaultParagraphFont"/>
+    <w:uiPriority w:val="99"/>
+    <w:unhideWhenUsed/>
+    <w:rsid w:val="00967996"/>
+    <w:rPr>
+      <w:color w:val="0563C1" w:themeColor="hyperlink"/>
+      <w:u w:val="single"/>
+    </w:rPr>
+  </w:style>
+  <w:style w:type="character" w:styleId="UnresolvedMention">
+    <w:name w:val="Unresolved Mention"/>
+    <w:basedOn w:val="DefaultParagraphFont"/>
+    <w:uiPriority w:val="99"/>
+    <w:semiHidden/>
+    <w:unhideWhenUsed/>
+    <w:rsid w:val="00967996"/>
+    <w:rPr>
+      <w:color w:val="605E5C"/>
+      <w:shd w:val="clear" w:color="auto" w:fill="E1DFDD"/>
+    </w:rPr>
+  </w:style>
 </w:styles>
 </file>
 

</xml_diff>